<commit_message>
Copy abstract to the docx document
</commit_message>
<xml_diff>
--- a/abstract-submission/KEGS_2023_Symposium_Short_Abstract_Template.docx
+++ b/abstract-submission/KEGS_2023_Symposium_Short_Abstract_Template.docx
@@ -1,11 +1,13 @@
 
 <file path=word/document.xml><?xml version="1.0" encoding="utf-8"?>
-<w:document xmlns:wpc="http://schemas.microsoft.com/office/word/2010/wordprocessingCanvas" xmlns:cx="http://schemas.microsoft.com/office/drawing/2014/chartex" xmlns:cx1="http://schemas.microsoft.com/office/drawing/2015/9/8/chartex" xmlns:cx2="http://schemas.microsoft.com/office/drawing/2015/10/21/chartex" xmlns:cx3="http://schemas.microsoft.com/office/drawing/2016/5/9/chartex" xmlns:cx4="http://schemas.microsoft.com/office/drawing/2016/5/10/chartex" xmlns:cx5="http://schemas.microsoft.com/office/drawing/2016/5/11/chartex" xmlns:cx6="http://schemas.microsoft.com/office/drawing/2016/5/12/chartex" xmlns:cx7="http://schemas.microsoft.com/office/drawing/2016/5/13/chartex" xmlns:cx8="http://schemas.microsoft.com/office/drawing/2016/5/14/chartex" xmlns:mc="http://schemas.openxmlformats.org/markup-compatibility/2006" xmlns:aink="http://schemas.microsoft.com/office/drawing/2016/ink" xmlns:am3d="http://schemas.microsoft.com/office/drawing/2017/model3d" xmlns:o="urn:schemas-microsoft-com:office:office" xmlns:oel="http://schemas.microsoft.com/office/2019/extlst" xmlns:r="http://schemas.openxmlformats.org/officeDocument/2006/relationships" xmlns:m="http://schemas.openxmlformats.org/officeDocument/2006/math" xmlns:v="urn:schemas-microsoft-com:vml" xmlns:wp14="http://schemas.microsoft.com/office/word/2010/wordprocessingDrawing" xmlns:wp="http://schemas.openxmlformats.org/drawingml/2006/wordprocessingDrawing" xmlns:w10="urn:schemas-microsoft-com:office:word" xmlns:w="http://schemas.openxmlformats.org/wordprocessingml/2006/main" xmlns:w14="http://schemas.microsoft.com/office/word/2010/wordml" xmlns:w15="http://schemas.microsoft.com/office/word/2012/wordml" xmlns:w16cex="http://schemas.microsoft.com/office/word/2018/wordml/cex" xmlns:w16cid="http://schemas.microsoft.com/office/word/2016/wordml/cid" xmlns:w16="http://schemas.microsoft.com/office/word/2018/wordml" xmlns:w16sdtdh="http://schemas.microsoft.com/office/word/2020/wordml/sdtdatahash" xmlns:w16se="http://schemas.microsoft.com/office/word/2015/wordml/symex" xmlns:wpg="http://schemas.microsoft.com/office/word/2010/wordprocessingGroup" xmlns:wpi="http://schemas.microsoft.com/office/word/2010/wordprocessingInk" xmlns:wne="http://schemas.microsoft.com/office/word/2006/wordml" xmlns:wps="http://schemas.microsoft.com/office/word/2010/wordprocessingShape" mc:Ignorable="w14 w15 w16se w16cid w16 w16cex w16sdtdh wp14">
+<w:document xmlns:o="urn:schemas-microsoft-com:office:office" xmlns:r="http://schemas.openxmlformats.org/officeDocument/2006/relationships" xmlns:v="urn:schemas-microsoft-com:vml" xmlns:w="http://schemas.openxmlformats.org/wordprocessingml/2006/main" xmlns:w10="urn:schemas-microsoft-com:office:word" xmlns:wp="http://schemas.openxmlformats.org/drawingml/2006/wordprocessingDrawing" xmlns:wps="http://schemas.microsoft.com/office/word/2010/wordprocessingShape" xmlns:wpg="http://schemas.microsoft.com/office/word/2010/wordprocessingGroup" xmlns:mc="http://schemas.openxmlformats.org/markup-compatibility/2006" xmlns:wp14="http://schemas.microsoft.com/office/word/2010/wordprocessingDrawing" xmlns:w14="http://schemas.microsoft.com/office/word/2010/wordml" xmlns:w15="http://schemas.microsoft.com/office/word/2012/wordml" mc:Ignorable="w14 wp14 w15">
   <w:body>
     <w:p>
       <w:pPr>
+        <w:pStyle w:val="Normal"/>
         <w:rPr>
           <w:rFonts w:ascii="Times New Roman" w:hAnsi="Times New Roman" w:cs="Times New Roman"/>
+          <w:b/>
           <w:b/>
           <w:sz w:val="24"/>
           <w:szCs w:val="24"/>
@@ -13,154 +15,234 @@
       </w:pPr>
       <w:r>
         <w:rPr>
-          <w:rFonts w:ascii="Times New Roman" w:hAnsi="Times New Roman" w:cs="Times New Roman"/>
+          <w:rFonts w:cs="Times New Roman" w:ascii="Times New Roman" w:hAnsi="Times New Roman"/>
           <w:b/>
           <w:sz w:val="24"/>
           <w:szCs w:val="24"/>
         </w:rPr>
-        <w:t>This is the title of an example KEGS abstract using Microsoft Word 12-point bold type</w:t>
+        <w:t>Fatiando a Terra: Open-source tools for geophysics</w:t>
       </w:r>
     </w:p>
     <w:p>
       <w:pPr>
+        <w:pStyle w:val="Normal"/>
         <w:rPr>
           <w:rFonts w:ascii="Times New Roman" w:hAnsi="Times New Roman" w:cs="Times New Roman"/>
           <w:i/>
-          <w:sz w:val="20"/>
-        </w:rPr>
-      </w:pPr>
-      <w:r>
-        <w:rPr>
-          <w:rFonts w:ascii="Times New Roman" w:hAnsi="Times New Roman" w:cs="Times New Roman"/>
           <w:i/>
           <w:sz w:val="20"/>
         </w:rPr>
-        <w:t>The author name and affiliation are in 10-point italics, aligned left.  An asterisk * is placed after the speaker's last name. The affiliation of each author should be listed as place of employment or university attended when the research was completed.</w:t>
+      </w:pPr>
+      <w:r>
+        <w:rPr>
+          <w:rFonts w:cs="Times New Roman" w:ascii="Times New Roman" w:hAnsi="Times New Roman"/>
+          <w:i/>
+          <w:sz w:val="20"/>
+        </w:rPr>
+        <w:t>Santiago R. Soler</w:t>
+      </w:r>
+      <w:r>
+        <w:rPr>
+          <w:rFonts w:cs="Times New Roman" w:ascii="Times New Roman" w:hAnsi="Times New Roman"/>
+          <w:i/>
+          <w:sz w:val="20"/>
+          <w:vertAlign w:val="superscript"/>
+        </w:rPr>
+        <w:t>1</w:t>
+      </w:r>
+      <w:r>
+        <w:rPr>
+          <w:rFonts w:cs="Times New Roman" w:ascii="Times New Roman" w:hAnsi="Times New Roman"/>
+          <w:i/>
+          <w:sz w:val="20"/>
+        </w:rPr>
+        <w:t>*</w:t>
       </w:r>
     </w:p>
     <w:p>
       <w:pPr>
+        <w:pStyle w:val="Normal"/>
         <w:rPr>
           <w:rFonts w:ascii="Times New Roman" w:hAnsi="Times New Roman" w:cs="Times New Roman"/>
+          <w:i/>
+          <w:i/>
+          <w:sz w:val="20"/>
         </w:rPr>
       </w:pPr>
+      <w:r>
+        <w:rPr>
+          <w:rFonts w:cs="Times New Roman" w:ascii="Times New Roman" w:hAnsi="Times New Roman"/>
+          <w:i/>
+          <w:sz w:val="20"/>
+          <w:vertAlign w:val="superscript"/>
+        </w:rPr>
+        <w:t>1</w:t>
+      </w:r>
+      <w:r>
+        <w:rPr>
+          <w:rFonts w:cs="Times New Roman" w:ascii="Times New Roman" w:hAnsi="Times New Roman"/>
+          <w:i/>
+          <w:sz w:val="20"/>
+        </w:rPr>
+        <w:t xml:space="preserve"> Department of Earth, Ocean and Atmospheric Sciences, University of British Columbia</w:t>
+      </w:r>
     </w:p>
     <w:p>
       <w:pPr>
+        <w:pStyle w:val="Normal"/>
         <w:rPr>
           <w:rFonts w:ascii="Times New Roman" w:hAnsi="Times New Roman" w:cs="Times New Roman"/>
-          <w:b/>
-          <w:sz w:val="24"/>
         </w:rPr>
       </w:pPr>
       <w:r>
         <w:rPr>
-          <w:rFonts w:ascii="Times New Roman" w:hAnsi="Times New Roman" w:cs="Times New Roman"/>
-          <w:b/>
-          <w:sz w:val="24"/>
-        </w:rPr>
-        <w:t>Abstract</w:t>
+          <w:rFonts w:cs="Times New Roman" w:ascii="Times New Roman" w:hAnsi="Times New Roman"/>
+        </w:rPr>
       </w:r>
     </w:p>
     <w:p>
       <w:pPr>
+        <w:pStyle w:val="Normal"/>
         <w:rPr>
           <w:rFonts w:ascii="Times New Roman" w:hAnsi="Times New Roman" w:cs="Times New Roman"/>
+          <w:b/>
+          <w:b/>
+          <w:sz w:val="24"/>
         </w:rPr>
       </w:pPr>
       <w:r>
         <w:rPr>
+          <w:rFonts w:cs="Times New Roman" w:ascii="Times New Roman" w:hAnsi="Times New Roman"/>
+          <w:b/>
+          <w:sz w:val="24"/>
+        </w:rPr>
+        <w:t>Abstract</w:t>
+      </w:r>
+    </w:p>
+    <w:p>
+      <w:pPr>
+        <w:pStyle w:val="Normal"/>
+        <w:rPr>
           <w:rFonts w:ascii="Times New Roman" w:hAnsi="Times New Roman" w:cs="Times New Roman"/>
         </w:rPr>
-        <w:t>Here is where you put your summary.  If you click ONCE on and select this paragraph, you will replace this text with your own text and it will be automatically formatted for you.  All styles for this template are formatted for you.</w:t>
+      </w:pPr>
+      <w:r>
+        <w:rPr>
+          <w:rFonts w:cs="Times New Roman" w:ascii="Times New Roman" w:hAnsi="Times New Roman"/>
+        </w:rPr>
+        <w:t>The Fatiando a Terra project (https://www.fatiando.org) is a collection of open-source Python libraries for geophysics that cover</w:t>
+      </w:r>
+      <w:r>
+        <w:rPr>
+          <w:rFonts w:cs="Times New Roman" w:ascii="Times New Roman" w:hAnsi="Times New Roman"/>
+        </w:rPr>
+        <w:t>s</w:t>
+      </w:r>
+      <w:r>
+        <w:rPr>
+          <w:rFonts w:cs="Times New Roman" w:ascii="Times New Roman" w:hAnsi="Times New Roman"/>
+        </w:rPr>
+        <w:t xml:space="preserve"> a wide range of functionalities, from data download and processing to modelling and inversion. Each one of the libraries in the project was designed with their own scope of applications.</w:t>
+      </w:r>
+    </w:p>
+    <w:p>
+      <w:pPr>
+        <w:pStyle w:val="Normal"/>
+        <w:rPr>
+          <w:rFonts w:ascii="Times New Roman" w:hAnsi="Times New Roman" w:cs="Times New Roman"/>
+        </w:rPr>
+      </w:pPr>
+      <w:r>
+        <w:rPr>
+          <w:rFonts w:cs="Times New Roman" w:ascii="Times New Roman" w:hAnsi="Times New Roman"/>
+        </w:rPr>
+        <w:t>Harmonica is focused on processing and modelling gravity and magnetic data. It provides tools for gravity corrections like Bouguer and terrain effects; interpolations and upward continuation through equivalent sources; Fourier domain filters like vertical derivatives, upward continuation and reduction to the pole; forward modelling of geometries like prisms, point sources and tesseroids (a.k.a spherical prisms); and more. Boule hosts reference ellipsoids useful for applying coordinate conversions and normal gravity calculations. Verde offers tools for processing and interpolating any type of spatial data through a diverse set of methods, with a machine learning inspired approach. Pooch eases the process of downloading and caching data from the web with a very simple interface. Lastly, Ensaio offers a set of curated open-licensed datasets useful for teaching, practicing and probing our codes.</w:t>
+      </w:r>
+    </w:p>
+    <w:p>
+      <w:pPr>
+        <w:pStyle w:val="Normal"/>
+        <w:rPr>
+          <w:rFonts w:ascii="Times New Roman" w:hAnsi="Times New Roman" w:cs="Times New Roman"/>
+        </w:rPr>
+      </w:pPr>
+      <w:r>
+        <w:rPr>
+          <w:rFonts w:cs="Times New Roman" w:ascii="Times New Roman" w:hAnsi="Times New Roman"/>
+        </w:rPr>
+        <w:t>The project started in 2010 in South America as a simple Python library as part of a PhD Thesis, and has since growth to include a global community of contributors. Its progress has been facilitated by a consistent effort of meeting the highest standards in software development. Through the adoption of best practices and a thoughtful design of its tools, the project provides well tested and well documented code that is easy to use, regardless of the Python skills of its users. This has led the project to be used in real world applications like scientific research and geophysical exploration within industry and academia.</w:t>
+      </w:r>
+    </w:p>
+    <w:p>
+      <w:pPr>
+        <w:pStyle w:val="Normal"/>
+        <w:spacing w:before="0" w:after="160"/>
+        <w:rPr>
+          <w:rFonts w:ascii="Times New Roman" w:hAnsi="Times New Roman" w:cs="Times New Roman"/>
+        </w:rPr>
+      </w:pPr>
+      <w:r>
+        <w:rPr>
+          <w:rFonts w:cs="Times New Roman" w:ascii="Times New Roman" w:hAnsi="Times New Roman"/>
+        </w:rPr>
+        <w:t>During this talk we'll provide an overview of the tools in the Fatiando project, demonstrate their functionalities using examples from research and industry applications, and take a look at some code snippets to showcase its capabilities and ease of use. We will also take the opportunity to discuss upcoming developments, our roadmap for the future and plans for implementing highly requested features.</w:t>
       </w:r>
     </w:p>
     <w:sectPr>
-      <w:footerReference w:type="default" r:id="rId6"/>
+      <w:footerReference w:type="default" r:id="rId2"/>
+      <w:type w:val="nextPage"/>
       <w:pgSz w:w="12240" w:h="15840"/>
-      <w:pgMar w:top="1440" w:right="1440" w:bottom="1440" w:left="1440" w:header="708" w:footer="708" w:gutter="0"/>
-      <w:cols w:space="708"/>
-      <w:docGrid w:linePitch="360"/>
+      <w:pgMar w:left="1440" w:right="1440" w:gutter="0" w:header="0" w:top="1440" w:footer="708" w:bottom="1440"/>
+      <w:pgNumType w:fmt="decimal"/>
+      <w:formProt w:val="false"/>
+      <w:textDirection w:val="lrTb"/>
+      <w:docGrid w:type="default" w:linePitch="360" w:charSpace="4096"/>
     </w:sectPr>
   </w:body>
 </w:document>
 </file>
 
-<file path=word/endnotes.xml><?xml version="1.0" encoding="utf-8"?>
-<w:endnotes xmlns:wpc="http://schemas.microsoft.com/office/word/2010/wordprocessingCanvas" xmlns:cx="http://schemas.microsoft.com/office/drawing/2014/chartex" xmlns:cx1="http://schemas.microsoft.com/office/drawing/2015/9/8/chartex" xmlns:cx2="http://schemas.microsoft.com/office/drawing/2015/10/21/chartex" xmlns:cx3="http://schemas.microsoft.com/office/drawing/2016/5/9/chartex" xmlns:cx4="http://schemas.microsoft.com/office/drawing/2016/5/10/chartex" xmlns:cx5="http://schemas.microsoft.com/office/drawing/2016/5/11/chartex" xmlns:cx6="http://schemas.microsoft.com/office/drawing/2016/5/12/chartex" xmlns:cx7="http://schemas.microsoft.com/office/drawing/2016/5/13/chartex" xmlns:cx8="http://schemas.microsoft.com/office/drawing/2016/5/14/chartex" xmlns:mc="http://schemas.openxmlformats.org/markup-compatibility/2006" xmlns:aink="http://schemas.microsoft.com/office/drawing/2016/ink" xmlns:am3d="http://schemas.microsoft.com/office/drawing/2017/model3d" xmlns:o="urn:schemas-microsoft-com:office:office" xmlns:oel="http://schemas.microsoft.com/office/2019/extlst" xmlns:r="http://schemas.openxmlformats.org/officeDocument/2006/relationships" xmlns:m="http://schemas.openxmlformats.org/officeDocument/2006/math" xmlns:v="urn:schemas-microsoft-com:vml" xmlns:wp14="http://schemas.microsoft.com/office/word/2010/wordprocessingDrawing" xmlns:wp="http://schemas.openxmlformats.org/drawingml/2006/wordprocessingDrawing" xmlns:w10="urn:schemas-microsoft-com:office:word" xmlns:w="http://schemas.openxmlformats.org/wordprocessingml/2006/main" xmlns:w14="http://schemas.microsoft.com/office/word/2010/wordml" xmlns:w15="http://schemas.microsoft.com/office/word/2012/wordml" xmlns:w16cex="http://schemas.microsoft.com/office/word/2018/wordml/cex" xmlns:w16cid="http://schemas.microsoft.com/office/word/2016/wordml/cid" xmlns:w16="http://schemas.microsoft.com/office/word/2018/wordml" xmlns:w16sdtdh="http://schemas.microsoft.com/office/word/2020/wordml/sdtdatahash" xmlns:w16se="http://schemas.microsoft.com/office/word/2015/wordml/symex" xmlns:wpg="http://schemas.microsoft.com/office/word/2010/wordprocessingGroup" xmlns:wpi="http://schemas.microsoft.com/office/word/2010/wordprocessingInk" xmlns:wne="http://schemas.microsoft.com/office/word/2006/wordml" xmlns:wps="http://schemas.microsoft.com/office/word/2010/wordprocessingShape" mc:Ignorable="w14 w15 w16se w16cid w16 w16cex w16sdtdh wp14">
-  <w:endnote w:type="separator" w:id="-1">
-    <w:p>
-      <w:pPr>
-        <w:spacing w:after="0" w:line="240" w:lineRule="auto"/>
-      </w:pPr>
-      <w:r>
-        <w:separator/>
-      </w:r>
-    </w:p>
-  </w:endnote>
-  <w:endnote w:type="continuationSeparator" w:id="0">
-    <w:p>
-      <w:pPr>
-        <w:spacing w:after="0" w:line="240" w:lineRule="auto"/>
-      </w:pPr>
-      <w:r>
-        <w:continuationSeparator/>
-      </w:r>
-    </w:p>
-  </w:endnote>
-</w:endnotes>
-</file>
-
 <file path=word/footer1.xml><?xml version="1.0" encoding="utf-8"?>
-<w:ftr xmlns:wpc="http://schemas.microsoft.com/office/word/2010/wordprocessingCanvas" xmlns:cx="http://schemas.microsoft.com/office/drawing/2014/chartex" xmlns:cx1="http://schemas.microsoft.com/office/drawing/2015/9/8/chartex" xmlns:cx2="http://schemas.microsoft.com/office/drawing/2015/10/21/chartex" xmlns:cx3="http://schemas.microsoft.com/office/drawing/2016/5/9/chartex" xmlns:cx4="http://schemas.microsoft.com/office/drawing/2016/5/10/chartex" xmlns:cx5="http://schemas.microsoft.com/office/drawing/2016/5/11/chartex" xmlns:cx6="http://schemas.microsoft.com/office/drawing/2016/5/12/chartex" xmlns:cx7="http://schemas.microsoft.com/office/drawing/2016/5/13/chartex" xmlns:cx8="http://schemas.microsoft.com/office/drawing/2016/5/14/chartex" xmlns:mc="http://schemas.openxmlformats.org/markup-compatibility/2006" xmlns:aink="http://schemas.microsoft.com/office/drawing/2016/ink" xmlns:am3d="http://schemas.microsoft.com/office/drawing/2017/model3d" xmlns:o="urn:schemas-microsoft-com:office:office" xmlns:oel="http://schemas.microsoft.com/office/2019/extlst" xmlns:r="http://schemas.openxmlformats.org/officeDocument/2006/relationships" xmlns:m="http://schemas.openxmlformats.org/officeDocument/2006/math" xmlns:v="urn:schemas-microsoft-com:vml" xmlns:wp14="http://schemas.microsoft.com/office/word/2010/wordprocessingDrawing" xmlns:wp="http://schemas.openxmlformats.org/drawingml/2006/wordprocessingDrawing" xmlns:w10="urn:schemas-microsoft-com:office:word" xmlns:w="http://schemas.openxmlformats.org/wordprocessingml/2006/main" xmlns:w14="http://schemas.microsoft.com/office/word/2010/wordml" xmlns:w15="http://schemas.microsoft.com/office/word/2012/wordml" xmlns:w16cex="http://schemas.microsoft.com/office/word/2018/wordml/cex" xmlns:w16cid="http://schemas.microsoft.com/office/word/2016/wordml/cid" xmlns:w16="http://schemas.microsoft.com/office/word/2018/wordml" xmlns:w16sdtdh="http://schemas.microsoft.com/office/word/2020/wordml/sdtdatahash" xmlns:w16se="http://schemas.microsoft.com/office/word/2015/wordml/symex" xmlns:wpg="http://schemas.microsoft.com/office/word/2010/wordprocessingGroup" xmlns:wpi="http://schemas.microsoft.com/office/word/2010/wordprocessingInk" xmlns:wne="http://schemas.microsoft.com/office/word/2006/wordml" xmlns:wps="http://schemas.microsoft.com/office/word/2010/wordprocessingShape" mc:Ignorable="w14 w15 w16se w16cid w16 w16cex w16sdtdh wp14">
+<w:ftr xmlns:o="urn:schemas-microsoft-com:office:office" xmlns:r="http://schemas.openxmlformats.org/officeDocument/2006/relationships" xmlns:v="urn:schemas-microsoft-com:vml" xmlns:w="http://schemas.openxmlformats.org/wordprocessingml/2006/main" xmlns:w10="urn:schemas-microsoft-com:office:word" xmlns:wp="http://schemas.openxmlformats.org/drawingml/2006/wordprocessingDrawing" xmlns:wps="http://schemas.microsoft.com/office/word/2010/wordprocessingShape" xmlns:wpg="http://schemas.microsoft.com/office/word/2010/wordprocessingGroup" xmlns:mc="http://schemas.openxmlformats.org/markup-compatibility/2006" xmlns:wp14="http://schemas.microsoft.com/office/word/2010/wordprocessingDrawing" xmlns:w14="http://schemas.microsoft.com/office/word/2010/wordml" xmlns:w15="http://schemas.microsoft.com/office/word/2012/wordml" mc:Ignorable="w14 wp14 w15">
   <w:p>
     <w:pPr>
       <w:pStyle w:val="Footer"/>
+      <w:rPr/>
     </w:pPr>
     <w:r>
-      <w:t>KEGS Symposium 2019 “Challenges in Modern Geophysics”</w:t>
+      <w:rPr/>
+      <w:t>KEGS Symposium 20</w:t>
     </w:r>
     <w:r>
-      <w:t>,</w:t>
+      <w:rPr/>
+      <w:t>23</w:t>
     </w:r>
     <w:r>
-      <w:t xml:space="preserve"> Toronto, Canada, March 2, 2019</w:t>
+      <w:rPr/>
+      <w:t xml:space="preserve"> “Open Source Tools in Exploration Geophysics”, Toronto, Canada, March </w:t>
+    </w:r>
+    <w:r>
+      <w:rPr/>
+      <w:t>4</w:t>
+    </w:r>
+    <w:r>
+      <w:rPr/>
+      <w:t>, 20</w:t>
+    </w:r>
+    <w:r>
+      <w:rPr/>
+      <w:t>23</w:t>
     </w:r>
   </w:p>
 </w:ftr>
 </file>
 
-<file path=word/footnotes.xml><?xml version="1.0" encoding="utf-8"?>
-<w:footnotes xmlns:wpc="http://schemas.microsoft.com/office/word/2010/wordprocessingCanvas" xmlns:cx="http://schemas.microsoft.com/office/drawing/2014/chartex" xmlns:cx1="http://schemas.microsoft.com/office/drawing/2015/9/8/chartex" xmlns:cx2="http://schemas.microsoft.com/office/drawing/2015/10/21/chartex" xmlns:cx3="http://schemas.microsoft.com/office/drawing/2016/5/9/chartex" xmlns:cx4="http://schemas.microsoft.com/office/drawing/2016/5/10/chartex" xmlns:cx5="http://schemas.microsoft.com/office/drawing/2016/5/11/chartex" xmlns:cx6="http://schemas.microsoft.com/office/drawing/2016/5/12/chartex" xmlns:cx7="http://schemas.microsoft.com/office/drawing/2016/5/13/chartex" xmlns:cx8="http://schemas.microsoft.com/office/drawing/2016/5/14/chartex" xmlns:mc="http://schemas.openxmlformats.org/markup-compatibility/2006" xmlns:aink="http://schemas.microsoft.com/office/drawing/2016/ink" xmlns:am3d="http://schemas.microsoft.com/office/drawing/2017/model3d" xmlns:o="urn:schemas-microsoft-com:office:office" xmlns:oel="http://schemas.microsoft.com/office/2019/extlst" xmlns:r="http://schemas.openxmlformats.org/officeDocument/2006/relationships" xmlns:m="http://schemas.openxmlformats.org/officeDocument/2006/math" xmlns:v="urn:schemas-microsoft-com:vml" xmlns:wp14="http://schemas.microsoft.com/office/word/2010/wordprocessingDrawing" xmlns:wp="http://schemas.openxmlformats.org/drawingml/2006/wordprocessingDrawing" xmlns:w10="urn:schemas-microsoft-com:office:word" xmlns:w="http://schemas.openxmlformats.org/wordprocessingml/2006/main" xmlns:w14="http://schemas.microsoft.com/office/word/2010/wordml" xmlns:w15="http://schemas.microsoft.com/office/word/2012/wordml" xmlns:w16cex="http://schemas.microsoft.com/office/word/2018/wordml/cex" xmlns:w16cid="http://schemas.microsoft.com/office/word/2016/wordml/cid" xmlns:w16="http://schemas.microsoft.com/office/word/2018/wordml" xmlns:w16sdtdh="http://schemas.microsoft.com/office/word/2020/wordml/sdtdatahash" xmlns:w16se="http://schemas.microsoft.com/office/word/2015/wordml/symex" xmlns:wpg="http://schemas.microsoft.com/office/word/2010/wordprocessingGroup" xmlns:wpi="http://schemas.microsoft.com/office/word/2010/wordprocessingInk" xmlns:wne="http://schemas.microsoft.com/office/word/2006/wordml" xmlns:wps="http://schemas.microsoft.com/office/word/2010/wordprocessingShape" mc:Ignorable="w14 w15 w16se w16cid w16 w16cex w16sdtdh wp14">
-  <w:footnote w:type="separator" w:id="-1">
-    <w:p>
-      <w:pPr>
-        <w:spacing w:after="0" w:line="240" w:lineRule="auto"/>
-      </w:pPr>
-      <w:r>
-        <w:separator/>
-      </w:r>
-    </w:p>
-  </w:footnote>
-  <w:footnote w:type="continuationSeparator" w:id="0">
-    <w:p>
-      <w:pPr>
-        <w:spacing w:after="0" w:line="240" w:lineRule="auto"/>
-      </w:pPr>
-      <w:r>
-        <w:continuationSeparator/>
-      </w:r>
-    </w:p>
-  </w:footnote>
-</w:footnotes>
-</file>
-
 <file path=word/styles.xml><?xml version="1.0" encoding="utf-8"?>
-<w:styles xmlns:mc="http://schemas.openxmlformats.org/markup-compatibility/2006" xmlns:r="http://schemas.openxmlformats.org/officeDocument/2006/relationships" xmlns:w="http://schemas.openxmlformats.org/wordprocessingml/2006/main" xmlns:w14="http://schemas.microsoft.com/office/word/2010/wordml" xmlns:w15="http://schemas.microsoft.com/office/word/2012/wordml" xmlns:w16cex="http://schemas.microsoft.com/office/word/2018/wordml/cex" xmlns:w16cid="http://schemas.microsoft.com/office/word/2016/wordml/cid" xmlns:w16="http://schemas.microsoft.com/office/word/2018/wordml" xmlns:w16sdtdh="http://schemas.microsoft.com/office/word/2020/wordml/sdtdatahash" xmlns:w16se="http://schemas.microsoft.com/office/word/2015/wordml/symex" mc:Ignorable="w14 w15 w16se w16cid w16 w16cex w16sdtdh">
+<w:styles xmlns:w="http://schemas.openxmlformats.org/wordprocessingml/2006/main" xmlns:w14="http://schemas.microsoft.com/office/word/2010/wordml" xmlns:mc="http://schemas.openxmlformats.org/markup-compatibility/2006" mc:Ignorable="w14">
   <w:docDefaults>
     <w:rPrDefault>
       <w:rPr>
-        <w:rFonts w:asciiTheme="minorHAnsi" w:eastAsiaTheme="minorHAnsi" w:hAnsiTheme="minorHAnsi" w:cstheme="minorBidi"/>
+        <w:rFonts w:ascii="Calibri" w:hAnsi="Calibri" w:eastAsia="Calibri" w:cs="" w:asciiTheme="minorHAnsi" w:cstheme="minorBidi" w:eastAsiaTheme="minorHAnsi" w:hAnsiTheme="minorHAnsi"/>
         <w:sz w:val="22"/>
         <w:szCs w:val="22"/>
         <w:lang w:val="en-CA" w:eastAsia="en-US" w:bidi="ar-SA"/>
@@ -168,21 +250,21 @@
     </w:rPrDefault>
     <w:pPrDefault>
       <w:pPr>
-        <w:spacing w:after="160" w:line="259" w:lineRule="auto"/>
+        <w:suppressAutoHyphens w:val="true"/>
       </w:pPr>
     </w:pPrDefault>
   </w:docDefaults>
   <w:latentStyles w:defLockedState="0" w:defUIPriority="99" w:defSemiHidden="0" w:defUnhideWhenUsed="0" w:defQFormat="0" w:count="376">
     <w:lsdException w:name="Normal" w:uiPriority="0" w:qFormat="1"/>
     <w:lsdException w:name="heading 1" w:uiPriority="9" w:qFormat="1"/>
-    <w:lsdException w:name="heading 2" w:semiHidden="1" w:uiPriority="9" w:unhideWhenUsed="1" w:qFormat="1"/>
-    <w:lsdException w:name="heading 3" w:semiHidden="1" w:uiPriority="9" w:unhideWhenUsed="1" w:qFormat="1"/>
-    <w:lsdException w:name="heading 4" w:semiHidden="1" w:uiPriority="9" w:unhideWhenUsed="1" w:qFormat="1"/>
-    <w:lsdException w:name="heading 5" w:semiHidden="1" w:uiPriority="9" w:unhideWhenUsed="1" w:qFormat="1"/>
-    <w:lsdException w:name="heading 6" w:semiHidden="1" w:uiPriority="9" w:unhideWhenUsed="1" w:qFormat="1"/>
-    <w:lsdException w:name="heading 7" w:semiHidden="1" w:uiPriority="9" w:unhideWhenUsed="1" w:qFormat="1"/>
-    <w:lsdException w:name="heading 8" w:semiHidden="1" w:uiPriority="9" w:unhideWhenUsed="1" w:qFormat="1"/>
-    <w:lsdException w:name="heading 9" w:semiHidden="1" w:uiPriority="9" w:unhideWhenUsed="1" w:qFormat="1"/>
+    <w:lsdException w:name="heading 2" w:uiPriority="9" w:semiHidden="1" w:unhideWhenUsed="1" w:qFormat="1"/>
+    <w:lsdException w:name="heading 3" w:uiPriority="9" w:semiHidden="1" w:unhideWhenUsed="1" w:qFormat="1"/>
+    <w:lsdException w:name="heading 4" w:uiPriority="9" w:semiHidden="1" w:unhideWhenUsed="1" w:qFormat="1"/>
+    <w:lsdException w:name="heading 5" w:uiPriority="9" w:semiHidden="1" w:unhideWhenUsed="1" w:qFormat="1"/>
+    <w:lsdException w:name="heading 6" w:uiPriority="9" w:semiHidden="1" w:unhideWhenUsed="1" w:qFormat="1"/>
+    <w:lsdException w:name="heading 7" w:uiPriority="9" w:semiHidden="1" w:unhideWhenUsed="1" w:qFormat="1"/>
+    <w:lsdException w:name="heading 8" w:uiPriority="9" w:semiHidden="1" w:unhideWhenUsed="1" w:qFormat="1"/>
+    <w:lsdException w:name="heading 9" w:uiPriority="9" w:semiHidden="1" w:unhideWhenUsed="1" w:qFormat="1"/>
     <w:lsdException w:name="index 1" w:semiHidden="1" w:unhideWhenUsed="1"/>
     <w:lsdException w:name="index 2" w:semiHidden="1" w:unhideWhenUsed="1"/>
     <w:lsdException w:name="index 3" w:semiHidden="1" w:unhideWhenUsed="1"/>
@@ -192,22 +274,22 @@
     <w:lsdException w:name="index 7" w:semiHidden="1" w:unhideWhenUsed="1"/>
     <w:lsdException w:name="index 8" w:semiHidden="1" w:unhideWhenUsed="1"/>
     <w:lsdException w:name="index 9" w:semiHidden="1" w:unhideWhenUsed="1"/>
-    <w:lsdException w:name="toc 1" w:semiHidden="1" w:uiPriority="39" w:unhideWhenUsed="1"/>
-    <w:lsdException w:name="toc 2" w:semiHidden="1" w:uiPriority="39" w:unhideWhenUsed="1"/>
-    <w:lsdException w:name="toc 3" w:semiHidden="1" w:uiPriority="39" w:unhideWhenUsed="1"/>
-    <w:lsdException w:name="toc 4" w:semiHidden="1" w:uiPriority="39" w:unhideWhenUsed="1"/>
-    <w:lsdException w:name="toc 5" w:semiHidden="1" w:uiPriority="39" w:unhideWhenUsed="1"/>
-    <w:lsdException w:name="toc 6" w:semiHidden="1" w:uiPriority="39" w:unhideWhenUsed="1"/>
-    <w:lsdException w:name="toc 7" w:semiHidden="1" w:uiPriority="39" w:unhideWhenUsed="1"/>
-    <w:lsdException w:name="toc 8" w:semiHidden="1" w:uiPriority="39" w:unhideWhenUsed="1"/>
-    <w:lsdException w:name="toc 9" w:semiHidden="1" w:uiPriority="39" w:unhideWhenUsed="1"/>
+    <w:lsdException w:name="toc 1" w:uiPriority="39" w:semiHidden="1" w:unhideWhenUsed="1"/>
+    <w:lsdException w:name="toc 2" w:uiPriority="39" w:semiHidden="1" w:unhideWhenUsed="1"/>
+    <w:lsdException w:name="toc 3" w:uiPriority="39" w:semiHidden="1" w:unhideWhenUsed="1"/>
+    <w:lsdException w:name="toc 4" w:uiPriority="39" w:semiHidden="1" w:unhideWhenUsed="1"/>
+    <w:lsdException w:name="toc 5" w:uiPriority="39" w:semiHidden="1" w:unhideWhenUsed="1"/>
+    <w:lsdException w:name="toc 6" w:uiPriority="39" w:semiHidden="1" w:unhideWhenUsed="1"/>
+    <w:lsdException w:name="toc 7" w:uiPriority="39" w:semiHidden="1" w:unhideWhenUsed="1"/>
+    <w:lsdException w:name="toc 8" w:uiPriority="39" w:semiHidden="1" w:unhideWhenUsed="1"/>
+    <w:lsdException w:name="toc 9" w:uiPriority="39" w:semiHidden="1" w:unhideWhenUsed="1"/>
     <w:lsdException w:name="Normal Indent" w:semiHidden="1" w:unhideWhenUsed="1"/>
     <w:lsdException w:name="footnote text" w:semiHidden="1" w:unhideWhenUsed="1"/>
     <w:lsdException w:name="annotation text" w:semiHidden="1" w:unhideWhenUsed="1"/>
     <w:lsdException w:name="header" w:semiHidden="1" w:unhideWhenUsed="1"/>
     <w:lsdException w:name="footer" w:semiHidden="1" w:unhideWhenUsed="1"/>
     <w:lsdException w:name="index heading" w:semiHidden="1" w:unhideWhenUsed="1"/>
-    <w:lsdException w:name="caption" w:semiHidden="1" w:uiPriority="35" w:unhideWhenUsed="1" w:qFormat="1"/>
+    <w:lsdException w:name="caption" w:uiPriority="35" w:semiHidden="1" w:unhideWhenUsed="1" w:qFormat="1"/>
     <w:lsdException w:name="table of figures" w:semiHidden="1" w:unhideWhenUsed="1"/>
     <w:lsdException w:name="envelope address" w:semiHidden="1" w:unhideWhenUsed="1"/>
     <w:lsdException w:name="envelope return" w:semiHidden="1" w:unhideWhenUsed="1"/>
@@ -238,7 +320,7 @@
     <w:lsdException w:name="Title" w:uiPriority="10" w:qFormat="1"/>
     <w:lsdException w:name="Closing" w:semiHidden="1" w:unhideWhenUsed="1"/>
     <w:lsdException w:name="Signature" w:semiHidden="1" w:unhideWhenUsed="1"/>
-    <w:lsdException w:name="Default Paragraph Font" w:semiHidden="1" w:uiPriority="1" w:unhideWhenUsed="1"/>
+    <w:lsdException w:name="Default Paragraph Font" w:uiPriority="1" w:semiHidden="1" w:unhideWhenUsed="1"/>
     <w:lsdException w:name="Body Text" w:semiHidden="1" w:unhideWhenUsed="1"/>
     <w:lsdException w:name="Body Text Indent" w:semiHidden="1" w:unhideWhenUsed="1"/>
     <w:lsdException w:name="List Continue" w:semiHidden="1" w:unhideWhenUsed="1"/>
@@ -435,8 +517,8 @@
     <w:lsdException w:name="Subtle Reference" w:uiPriority="31" w:qFormat="1"/>
     <w:lsdException w:name="Intense Reference" w:uiPriority="32" w:qFormat="1"/>
     <w:lsdException w:name="Book Title" w:uiPriority="33" w:qFormat="1"/>
-    <w:lsdException w:name="Bibliography" w:semiHidden="1" w:uiPriority="37" w:unhideWhenUsed="1"/>
-    <w:lsdException w:name="TOC Heading" w:semiHidden="1" w:uiPriority="39" w:unhideWhenUsed="1" w:qFormat="1"/>
+    <w:lsdException w:name="Bibliography" w:uiPriority="37" w:semiHidden="1" w:unhideWhenUsed="1"/>
+    <w:lsdException w:name="TOC Heading" w:uiPriority="39" w:semiHidden="1" w:unhideWhenUsed="1" w:qFormat="1"/>
     <w:lsdException w:name="Plain Table 1" w:uiPriority="41"/>
     <w:lsdException w:name="Plain Table 2" w:uiPriority="42"/>
     <w:lsdException w:name="Plain Table 3" w:uiPriority="43"/>
@@ -547,15 +629,155 @@
     <w:lsdException w:name="Unresolved Mention" w:semiHidden="1" w:unhideWhenUsed="1"/>
     <w:lsdException w:name="Smart Link" w:semiHidden="1" w:unhideWhenUsed="1"/>
   </w:latentStyles>
-  <w:style w:type="paragraph" w:default="1" w:styleId="Normal">
+  <w:style w:type="paragraph" w:styleId="Normal" w:default="1">
     <w:name w:val="Normal"/>
     <w:qFormat/>
-  </w:style>
-  <w:style w:type="character" w:default="1" w:styleId="DefaultParagraphFont">
+    <w:pPr>
+      <w:widowControl/>
+      <w:bidi w:val="0"/>
+      <w:spacing w:lineRule="auto" w:line="259" w:before="0" w:after="160"/>
+      <w:jc w:val="left"/>
+    </w:pPr>
+    <w:rPr>
+      <w:rFonts w:ascii="Calibri" w:hAnsi="Calibri" w:eastAsia="Calibri" w:cs="" w:asciiTheme="minorHAnsi" w:cstheme="minorBidi" w:eastAsiaTheme="minorHAnsi" w:hAnsiTheme="minorHAnsi"/>
+      <w:color w:val="auto"/>
+      <w:kern w:val="0"/>
+      <w:sz w:val="22"/>
+      <w:szCs w:val="22"/>
+      <w:lang w:val="en-CA" w:eastAsia="en-US" w:bidi="ar-SA"/>
+    </w:rPr>
+  </w:style>
+  <w:style w:type="character" w:styleId="DefaultParagraphFont" w:default="1">
     <w:name w:val="Default Paragraph Font"/>
     <w:uiPriority w:val="1"/>
     <w:semiHidden/>
     <w:unhideWhenUsed/>
+    <w:qFormat/>
+    <w:rPr/>
+  </w:style>
+  <w:style w:type="character" w:styleId="HeaderChar" w:customStyle="1">
+    <w:name w:val="Header Char"/>
+    <w:basedOn w:val="DefaultParagraphFont"/>
+    <w:link w:val="Header"/>
+    <w:uiPriority w:val="99"/>
+    <w:qFormat/>
+    <w:rsid w:val="00e61ef4"/>
+    <w:rPr/>
+  </w:style>
+  <w:style w:type="character" w:styleId="FooterChar" w:customStyle="1">
+    <w:name w:val="Footer Char"/>
+    <w:basedOn w:val="DefaultParagraphFont"/>
+    <w:link w:val="Footer"/>
+    <w:uiPriority w:val="99"/>
+    <w:qFormat/>
+    <w:rsid w:val="00e61ef4"/>
+    <w:rPr/>
+  </w:style>
+  <w:style w:type="paragraph" w:styleId="Heading">
+    <w:name w:val="Heading"/>
+    <w:basedOn w:val="Normal"/>
+    <w:next w:val="TextBody"/>
+    <w:qFormat/>
+    <w:pPr>
+      <w:keepNext w:val="true"/>
+      <w:spacing w:before="240" w:after="120"/>
+    </w:pPr>
+    <w:rPr>
+      <w:rFonts w:ascii="Liberation Sans" w:hAnsi="Liberation Sans" w:eastAsia="DejaVu Sans" w:cs="FreeSans"/>
+      <w:sz w:val="28"/>
+      <w:szCs w:val="28"/>
+    </w:rPr>
+  </w:style>
+  <w:style w:type="paragraph" w:styleId="TextBody">
+    <w:name w:val="Body Text"/>
+    <w:basedOn w:val="Normal"/>
+    <w:pPr>
+      <w:spacing w:lineRule="auto" w:line="276" w:before="0" w:after="140"/>
+    </w:pPr>
+    <w:rPr/>
+  </w:style>
+  <w:style w:type="paragraph" w:styleId="List">
+    <w:name w:val="List"/>
+    <w:basedOn w:val="TextBody"/>
+    <w:pPr/>
+    <w:rPr>
+      <w:rFonts w:cs="FreeSans"/>
+    </w:rPr>
+  </w:style>
+  <w:style w:type="paragraph" w:styleId="Caption">
+    <w:name w:val="Caption"/>
+    <w:basedOn w:val="Normal"/>
+    <w:qFormat/>
+    <w:pPr>
+      <w:suppressLineNumbers/>
+      <w:spacing w:before="120" w:after="120"/>
+    </w:pPr>
+    <w:rPr>
+      <w:rFonts w:cs="FreeSans"/>
+      <w:i/>
+      <w:iCs/>
+      <w:sz w:val="24"/>
+      <w:szCs w:val="24"/>
+    </w:rPr>
+  </w:style>
+  <w:style w:type="paragraph" w:styleId="Index">
+    <w:name w:val="Index"/>
+    <w:basedOn w:val="Normal"/>
+    <w:qFormat/>
+    <w:pPr>
+      <w:suppressLineNumbers/>
+    </w:pPr>
+    <w:rPr>
+      <w:rFonts w:cs="FreeSans"/>
+    </w:rPr>
+  </w:style>
+  <w:style w:type="paragraph" w:styleId="HeaderandFooter">
+    <w:name w:val="Header and Footer"/>
+    <w:basedOn w:val="Normal"/>
+    <w:qFormat/>
+    <w:pPr/>
+    <w:rPr/>
+  </w:style>
+  <w:style w:type="paragraph" w:styleId="Header">
+    <w:name w:val="Header"/>
+    <w:basedOn w:val="Normal"/>
+    <w:link w:val="HeaderChar"/>
+    <w:uiPriority w:val="99"/>
+    <w:unhideWhenUsed/>
+    <w:rsid w:val="00e61ef4"/>
+    <w:pPr>
+      <w:tabs>
+        <w:tab w:val="clear" w:pos="720"/>
+        <w:tab w:val="center" w:pos="4680" w:leader="none"/>
+        <w:tab w:val="right" w:pos="9360" w:leader="none"/>
+      </w:tabs>
+      <w:spacing w:lineRule="auto" w:line="240" w:before="0" w:after="0"/>
+    </w:pPr>
+    <w:rPr/>
+  </w:style>
+  <w:style w:type="paragraph" w:styleId="Footer">
+    <w:name w:val="Footer"/>
+    <w:basedOn w:val="Normal"/>
+    <w:link w:val="FooterChar"/>
+    <w:uiPriority w:val="99"/>
+    <w:unhideWhenUsed/>
+    <w:rsid w:val="00e61ef4"/>
+    <w:pPr>
+      <w:tabs>
+        <w:tab w:val="clear" w:pos="720"/>
+        <w:tab w:val="center" w:pos="4680" w:leader="none"/>
+        <w:tab w:val="right" w:pos="9360" w:leader="none"/>
+      </w:tabs>
+      <w:spacing w:lineRule="auto" w:line="240" w:before="0" w:after="0"/>
+    </w:pPr>
+    <w:rPr/>
+  </w:style>
+  <w:style w:type="numbering" w:styleId="NoList" w:default="1">
+    <w:name w:val="No List"/>
+    <w:uiPriority w:val="99"/>
+    <w:semiHidden/>
+    <w:unhideWhenUsed/>
+    <w:qFormat/>
   </w:style>
   <w:style w:type="table" w:default="1" w:styleId="TableNormal">
     <w:name w:val="Normal Table"/>
@@ -563,7 +785,6 @@
     <w:semiHidden/>
     <w:unhideWhenUsed/>
     <w:tblPr>
-      <w:tblInd w:w="0" w:type="dxa"/>
       <w:tblCellMar>
         <w:top w:w="0" w:type="dxa"/>
         <w:left w:w="108" w:type="dxa"/>
@@ -571,56 +792,6 @@
         <w:right w:w="108" w:type="dxa"/>
       </w:tblCellMar>
     </w:tblPr>
-  </w:style>
-  <w:style w:type="numbering" w:default="1" w:styleId="NoList">
-    <w:name w:val="No List"/>
-    <w:uiPriority w:val="99"/>
-    <w:semiHidden/>
-    <w:unhideWhenUsed/>
-  </w:style>
-  <w:style w:type="paragraph" w:styleId="Header">
-    <w:name w:val="header"/>
-    <w:basedOn w:val="Normal"/>
-    <w:link w:val="HeaderChar"/>
-    <w:uiPriority w:val="99"/>
-    <w:unhideWhenUsed/>
-    <w:rsid w:val="00E61EF4"/>
-    <w:pPr>
-      <w:tabs>
-        <w:tab w:val="center" w:pos="4680"/>
-        <w:tab w:val="right" w:pos="9360"/>
-      </w:tabs>
-      <w:spacing w:after="0" w:line="240" w:lineRule="auto"/>
-    </w:pPr>
-  </w:style>
-  <w:style w:type="character" w:customStyle="1" w:styleId="HeaderChar">
-    <w:name w:val="Header Char"/>
-    <w:basedOn w:val="DefaultParagraphFont"/>
-    <w:link w:val="Header"/>
-    <w:uiPriority w:val="99"/>
-    <w:rsid w:val="00E61EF4"/>
-  </w:style>
-  <w:style w:type="paragraph" w:styleId="Footer">
-    <w:name w:val="footer"/>
-    <w:basedOn w:val="Normal"/>
-    <w:link w:val="FooterChar"/>
-    <w:uiPriority w:val="99"/>
-    <w:unhideWhenUsed/>
-    <w:rsid w:val="00E61EF4"/>
-    <w:pPr>
-      <w:tabs>
-        <w:tab w:val="center" w:pos="4680"/>
-        <w:tab w:val="right" w:pos="9360"/>
-      </w:tabs>
-      <w:spacing w:after="0" w:line="240" w:lineRule="auto"/>
-    </w:pPr>
-  </w:style>
-  <w:style w:type="character" w:customStyle="1" w:styleId="FooterChar">
-    <w:name w:val="Footer Char"/>
-    <w:basedOn w:val="DefaultParagraphFont"/>
-    <w:link w:val="Footer"/>
-    <w:uiPriority w:val="99"/>
-    <w:rsid w:val="00E61EF4"/>
   </w:style>
 </w:styles>
 </file>

</xml_diff>